<commit_message>
add descriptions to complete test descriptions
</commit_message>
<xml_diff>
--- a/Tests details.docx
+++ b/Tests details.docx
@@ -44,16 +44,23 @@
         <w:bidi/>
         <w:jc w:val="right"/>
         <w:rPr>
-          <w:b/>
-          <w:bCs/>
-          <w:i/>
-          <w:iCs/>
-          <w:sz w:val="40"/>
-          <w:szCs w:val="40"/>
-          <w:u w:val="single"/>
-          <w:lang w:val="en-US"/>
-        </w:rPr>
-      </w:pPr>
+          <w:lang w:val="en-US"/>
+        </w:rPr>
+      </w:pPr>
+      <w:r>
+        <w:rPr>
+          <w:lang w:val="en-US"/>
+        </w:rPr>
+        <w:t>1.</w:t>
+      </w:r>
+      <w:r>
+        <w:rPr>
+          <w:b/>
+          <w:bCs/>
+          <w:lang w:val="en-US"/>
+        </w:rPr>
+        <w:t xml:space="preserve">test_get_books </w:t>
+      </w:r>
     </w:p>
     <w:p>
       <w:pPr>
@@ -67,15 +74,13 @@
         <w:rPr>
           <w:lang w:val="en-US"/>
         </w:rPr>
-        <w:t>1.</w:t>
-      </w:r>
-      <w:r>
-        <w:rPr>
-          <w:b/>
-          <w:bCs/>
-          <w:lang w:val="en-US"/>
-        </w:rPr>
-        <w:t xml:space="preserve">test_get_books </w:t>
+        <w:t>Test the book number is correct</w:t>
+      </w:r>
+      <w:r>
+        <w:rPr>
+          <w:lang w:val="en-US"/>
+        </w:rPr>
+        <w:t>-positive functionality</w:t>
       </w:r>
     </w:p>
     <w:p>
@@ -83,20 +88,24 @@
         <w:bidi/>
         <w:jc w:val="right"/>
         <w:rPr>
-          <w:lang w:val="en-US"/>
-        </w:rPr>
-      </w:pPr>
-      <w:r>
-        <w:rPr>
-          <w:lang w:val="en-US"/>
-        </w:rPr>
-        <w:t>Test the book number is correct</w:t>
-      </w:r>
-      <w:r>
-        <w:rPr>
-          <w:lang w:val="en-US"/>
-        </w:rPr>
-        <w:t>-positive functionality</w:t>
+          <w:b/>
+          <w:bCs/>
+          <w:lang w:val="en-US"/>
+        </w:rPr>
+      </w:pPr>
+      <w:r>
+        <w:rPr>
+          <w:lang w:val="en-US"/>
+        </w:rPr>
+        <w:t>3.</w:t>
+      </w:r>
+      <w:r>
+        <w:rPr>
+          <w:b/>
+          <w:bCs/>
+          <w:lang w:val="en-US"/>
+        </w:rPr>
+        <w:t>test_new_book</w:t>
       </w:r>
     </w:p>
     <w:p>
@@ -111,15 +120,19 @@
         <w:rPr>
           <w:lang w:val="en-US"/>
         </w:rPr>
-        <w:t>2.</w:t>
-      </w:r>
-      <w:r>
-        <w:rPr>
-          <w:b/>
-          <w:bCs/>
-          <w:lang w:val="en-US"/>
-        </w:rPr>
-        <w:t>test_book_details</w:t>
+        <w:t>Test new book creation</w:t>
+      </w:r>
+      <w:r>
+        <w:rPr>
+          <w:lang w:val="en-US"/>
+        </w:rPr>
+        <w:t>-positive functionality</w:t>
+      </w:r>
+      <w:r>
+        <w:rPr>
+          <w:lang w:val="en-US"/>
+        </w:rPr>
+        <w:t xml:space="preserve"> </w:t>
       </w:r>
     </w:p>
     <w:p>
@@ -134,7 +147,21 @@
         <w:rPr>
           <w:lang w:val="en-US"/>
         </w:rPr>
-        <w:t>Test all book details-positive functionality</w:t>
+        <w:t>4</w:t>
+      </w:r>
+      <w:r>
+        <w:rPr>
+          <w:lang w:val="en-US"/>
+        </w:rPr>
+        <w:t>.</w:t>
+      </w:r>
+      <w:r>
+        <w:rPr>
+          <w:b/>
+          <w:bCs/>
+          <w:lang w:val="en-US"/>
+        </w:rPr>
+        <w:t>test_book_details</w:t>
       </w:r>
     </w:p>
     <w:p>
@@ -149,15 +176,7 @@
         <w:rPr>
           <w:lang w:val="en-US"/>
         </w:rPr>
-        <w:t>3.</w:t>
-      </w:r>
-      <w:r>
-        <w:rPr>
-          <w:b/>
-          <w:bCs/>
-          <w:lang w:val="en-US"/>
-        </w:rPr>
-        <w:t>test_add_book</w:t>
+        <w:t>Test all book details-positive functionality</w:t>
       </w:r>
     </w:p>
     <w:p>
@@ -172,7 +191,15 @@
         <w:rPr>
           <w:lang w:val="en-US"/>
         </w:rPr>
-        <w:t>Test that adding a book is a success</w:t>
+        <w:t>3.</w:t>
+      </w:r>
+      <w:r>
+        <w:rPr>
+          <w:b/>
+          <w:bCs/>
+          <w:lang w:val="en-US"/>
+        </w:rPr>
+        <w:t>test_add_book</w:t>
       </w:r>
     </w:p>
     <w:p>
@@ -187,6 +214,41 @@
         <w:rPr>
           <w:lang w:val="en-US"/>
         </w:rPr>
+        <w:t xml:space="preserve">Test that adding a book is a </w:t>
+      </w:r>
+      <w:proofErr w:type="gramStart"/>
+      <w:r>
+        <w:rPr>
+          <w:lang w:val="en-US"/>
+        </w:rPr>
+        <w:t>success</w:t>
+      </w:r>
+      <w:r>
+        <w:rPr>
+          <w:lang w:val="en-US"/>
+        </w:rPr>
+        <w:t>(</w:t>
+      </w:r>
+      <w:proofErr w:type="gramEnd"/>
+      <w:r>
+        <w:rPr>
+          <w:lang w:val="en-US"/>
+        </w:rPr>
+        <w:t>uses fixture to add the book)</w:t>
+      </w:r>
+    </w:p>
+    <w:p>
+      <w:pPr>
+        <w:bidi/>
+        <w:jc w:val="right"/>
+        <w:rPr>
+          <w:lang w:val="en-US"/>
+        </w:rPr>
+      </w:pPr>
+      <w:r>
+        <w:rPr>
+          <w:lang w:val="en-US"/>
+        </w:rPr>
         <w:t xml:space="preserve">Test </w:t>
       </w:r>
       <w:proofErr w:type="spellStart"/>
@@ -203,13 +265,7 @@
         <w:rPr>
           <w:lang w:val="en-US"/>
         </w:rPr>
-        <w:t xml:space="preserve"> title &amp; author</w:t>
-      </w:r>
-      <w:r>
-        <w:rPr>
-          <w:lang w:val="en-US"/>
-        </w:rPr>
-        <w:t>-positive functionality</w:t>
+        <w:t xml:space="preserve"> title &amp; author-positive functionality</w:t>
       </w:r>
     </w:p>
     <w:p>
@@ -247,13 +303,7 @@
         <w:rPr>
           <w:lang w:val="en-US"/>
         </w:rPr>
-        <w:t>Test updating a book succeeds</w:t>
-      </w:r>
-      <w:r>
-        <w:rPr>
-          <w:lang w:val="en-US"/>
-        </w:rPr>
-        <w:t>-positive functionality</w:t>
+        <w:t>Test updating a book succeeds-positive functionality</w:t>
       </w:r>
     </w:p>
     <w:p>
@@ -348,29 +398,24 @@
         </w:rPr>
         <w:t xml:space="preserve">Test that a book is deleted </w:t>
       </w:r>
-      <w:proofErr w:type="spellStart"/>
-      <w:r>
-        <w:rPr>
-          <w:lang w:val="en-US"/>
-        </w:rPr>
-        <w:t>succesfult</w:t>
-      </w:r>
-      <w:proofErr w:type="spellEnd"/>
+      <w:r>
+        <w:rPr>
+          <w:lang w:val="en-US"/>
+        </w:rPr>
+        <w:t>successfu</w:t>
+      </w:r>
+      <w:r>
+        <w:rPr>
+          <w:lang w:val="en-US"/>
+        </w:rPr>
+        <w:t>l</w:t>
+      </w:r>
       <w:r>
         <w:rPr>
           <w:lang w:val="en-US"/>
         </w:rPr>
         <w:t>-positive functionality</w:t>
       </w:r>
-    </w:p>
-    <w:p>
-      <w:pPr>
-        <w:rPr>
-          <w:b/>
-          <w:bCs/>
-          <w:lang w:val="en-US"/>
-        </w:rPr>
-      </w:pPr>
     </w:p>
     <w:p>
       <w:pPr>
@@ -682,7 +727,23 @@
           <w:bCs/>
           <w:lang w:val="en-US"/>
         </w:rPr>
-        <w:t>test_and__delete_new_book</w:t>
+        <w:t>test_</w:t>
+      </w:r>
+      <w:r>
+        <w:rPr>
+          <w:b/>
+          <w:bCs/>
+          <w:lang w:val="en-US"/>
+        </w:rPr>
+        <w:t>add_</w:t>
+      </w:r>
+      <w:r>
+        <w:rPr>
+          <w:b/>
+          <w:bCs/>
+          <w:lang w:val="en-US"/>
+        </w:rPr>
+        <w:t>and__delete_new_book</w:t>
       </w:r>
     </w:p>
     <w:p>
@@ -871,6 +932,33 @@
           <w:lang w:val="en-US"/>
         </w:rPr>
       </w:pPr>
+    </w:p>
+    <w:p>
+      <w:pPr>
+        <w:rPr>
+          <w:b/>
+          <w:bCs/>
+          <w:lang w:val="en-US"/>
+        </w:rPr>
+      </w:pPr>
+    </w:p>
+    <w:p>
+      <w:pPr>
+        <w:rPr>
+          <w:b/>
+          <w:bCs/>
+          <w:lang w:val="en-US"/>
+        </w:rPr>
+      </w:pPr>
+    </w:p>
+    <w:p>
+      <w:pPr>
+        <w:rPr>
+          <w:b/>
+          <w:bCs/>
+          <w:lang w:val="en-US"/>
+        </w:rPr>
+      </w:pPr>
       <w:r>
         <w:rPr>
           <w:b/>
@@ -890,6 +978,7 @@
         <w:rPr>
           <w:lang w:val="en-US"/>
         </w:rPr>
+        <w:lastRenderedPageBreak/>
         <w:t>Test for each user its details:</w:t>
       </w:r>
     </w:p>
@@ -929,82 +1018,333 @@
         <w:rPr>
           <w:lang w:val="en-US"/>
         </w:rPr>
+        <w:t>Positive functionality</w:t>
+      </w:r>
+    </w:p>
+    <w:p>
+      <w:pPr>
+        <w:rPr>
+          <w:lang w:val="en-US"/>
+        </w:rPr>
+      </w:pPr>
+    </w:p>
+    <w:p>
+      <w:pPr>
+        <w:rPr>
+          <w:lang w:val="en-US"/>
+        </w:rPr>
+      </w:pPr>
+      <w:r>
+        <w:rPr>
+          <w:lang w:val="en-US"/>
+        </w:rPr>
+        <w:t>17.Test_sanity_check</w:t>
+      </w:r>
+    </w:p>
+    <w:p>
+      <w:pPr>
+        <w:rPr>
+          <w:lang w:val="en-US"/>
+        </w:rPr>
+      </w:pPr>
+      <w:r>
+        <w:rPr>
+          <w:lang w:val="en-US"/>
+        </w:rPr>
+        <w:t xml:space="preserve"> Test we can get all the books and all the users </w:t>
+      </w:r>
+    </w:p>
+    <w:p>
+      <w:pPr>
+        <w:rPr>
+          <w:lang w:val="en-US"/>
+        </w:rPr>
+      </w:pPr>
+      <w:r>
+        <w:rPr>
+          <w:lang w:val="en-US"/>
+        </w:rPr>
+        <w:t>Sanity for the system.</w:t>
+      </w:r>
+    </w:p>
+    <w:p>
+      <w:pPr>
+        <w:rPr>
+          <w:lang w:val="en-US"/>
+        </w:rPr>
+      </w:pPr>
+      <w:r>
+        <w:rPr>
+          <w:lang w:val="en-US"/>
+        </w:rPr>
+        <w:t>USERS TESTS:</w:t>
+      </w:r>
+    </w:p>
+    <w:p>
+      <w:pPr>
+        <w:rPr>
+          <w:lang w:val="en-US"/>
+        </w:rPr>
+      </w:pPr>
+      <w:r>
+        <w:rPr>
+          <w:lang w:val="en-US"/>
+        </w:rPr>
+        <w:t>1.test_get_users</w:t>
+      </w:r>
+    </w:p>
+    <w:p>
+      <w:pPr>
+        <w:rPr>
+          <w:lang w:val="en-US"/>
+        </w:rPr>
+      </w:pPr>
+      <w:r>
+        <w:rPr>
+          <w:lang w:val="en-US"/>
+        </w:rPr>
+        <w:t>Test get all users-positive sanity-positive sanity</w:t>
+      </w:r>
+    </w:p>
+    <w:p>
+      <w:pPr>
+        <w:rPr>
+          <w:lang w:val="en-US"/>
+        </w:rPr>
+      </w:pPr>
+      <w:r>
+        <w:rPr>
+          <w:lang w:val="en-US"/>
+        </w:rPr>
+        <w:t>2.</w:t>
+      </w:r>
+      <w:r>
+        <w:rPr>
+          <w:lang w:val="en-US"/>
+        </w:rPr>
+        <w:t>test_get_user</w:t>
+      </w:r>
+    </w:p>
+    <w:p>
+      <w:pPr>
+        <w:rPr>
+          <w:lang w:val="en-US"/>
+        </w:rPr>
+      </w:pPr>
+      <w:r>
+        <w:rPr>
+          <w:lang w:val="en-US"/>
+        </w:rPr>
+        <w:t xml:space="preserve">Test get </w:t>
+      </w:r>
+      <w:r>
+        <w:rPr>
+          <w:lang w:val="en-US"/>
+        </w:rPr>
+        <w:t xml:space="preserve">specific </w:t>
+      </w:r>
+      <w:r>
+        <w:rPr>
+          <w:lang w:val="en-US"/>
+        </w:rPr>
+        <w:t>users</w:t>
+      </w:r>
+      <w:r>
+        <w:rPr>
+          <w:lang w:val="en-US"/>
+        </w:rPr>
+        <w:t xml:space="preserve"> by </w:t>
+      </w:r>
+      <w:proofErr w:type="spellStart"/>
+      <w:r>
+        <w:rPr>
+          <w:lang w:val="en-US"/>
+        </w:rPr>
+        <w:t>it’s</w:t>
+      </w:r>
+      <w:proofErr w:type="spellEnd"/>
+      <w:r>
+        <w:rPr>
+          <w:lang w:val="en-US"/>
+        </w:rPr>
+        <w:t xml:space="preserve"> id</w:t>
+      </w:r>
+      <w:r>
+        <w:rPr>
+          <w:lang w:val="en-US"/>
+        </w:rPr>
+        <w:t>-positive sanity</w:t>
+      </w:r>
+    </w:p>
+    <w:p>
+      <w:pPr>
+        <w:rPr>
+          <w:lang w:val="en-US"/>
+        </w:rPr>
+      </w:pPr>
+      <w:r>
+        <w:rPr>
+          <w:lang w:val="en-US"/>
+        </w:rPr>
+        <w:t>3.test_get_users_with_wrong_url_suffix</w:t>
+      </w:r>
+    </w:p>
+    <w:p>
+      <w:r>
+        <w:t>Test getting user with wrong url-negative sanity</w:t>
+      </w:r>
+    </w:p>
+    <w:p/>
+    <w:p>
+      <w:pPr>
+        <w:rPr>
+          <w:b/>
+          <w:bCs/>
+        </w:rPr>
+      </w:pPr>
+      <w:r>
+        <w:rPr>
+          <w:b/>
+          <w:bCs/>
+        </w:rPr>
+        <w:t>Integration tests</w:t>
+      </w:r>
+    </w:p>
+    <w:p>
+      <w:pPr>
+        <w:rPr>
+          <w:b/>
+          <w:bCs/>
+        </w:rPr>
+      </w:pPr>
+      <w:r>
+        <w:t>Test Add and Borrow New Book</w:t>
+      </w:r>
+      <w:r>
+        <w:rPr>
+          <w:b/>
+          <w:bCs/>
+        </w:rPr>
+        <w:t>:</w:t>
+      </w:r>
+    </w:p>
+    <w:p>
+      <w:r>
+        <w:rPr>
+          <w:b/>
+          <w:bCs/>
+        </w:rPr>
+        <w:t xml:space="preserve"> </w:t>
+      </w:r>
+      <w:r>
+        <w:t>This test involves adding a new book to the system and then borrowing it. The test would verify that the book can be successfully added and then borrowed, ensuring that the system correctly handles the addition and borrowing processes.</w:t>
+      </w:r>
+    </w:p>
+    <w:p/>
+    <w:p>
+      <w:pPr>
+        <w:rPr>
+          <w:b/>
+          <w:bCs/>
+        </w:rPr>
+      </w:pPr>
+      <w:r>
+        <w:t>Test Borrow and Return Book Flow</w:t>
+      </w:r>
+      <w:r>
+        <w:rPr>
+          <w:b/>
+          <w:bCs/>
+        </w:rPr>
+        <w:t xml:space="preserve">: </w:t>
+      </w:r>
+    </w:p>
+    <w:p>
+      <w:r>
+        <w:t>This test checks the flow of borrowing a book and then returning it. It ensures that the book's status is updated correctly when borrowed and returned, verifying the system's ability to manage book availability.</w:t>
+      </w:r>
+    </w:p>
+    <w:p>
+      <w:pPr>
+        <w:rPr>
+          <w:b/>
+          <w:bCs/>
+        </w:rPr>
+      </w:pPr>
+      <w:r>
+        <w:rPr>
+          <w:b/>
+          <w:bCs/>
+        </w:rPr>
+        <w:t xml:space="preserve">Test Return Book Not Borrowed: </w:t>
+      </w:r>
+    </w:p>
+    <w:p>
+      <w:r>
         <w:lastRenderedPageBreak/>
-        <w:t>Positive functionality</w:t>
-      </w:r>
-    </w:p>
-    <w:p>
-      <w:pPr>
-        <w:rPr>
-          <w:lang w:val="en-US"/>
-        </w:rPr>
-      </w:pPr>
-      <w:r>
-        <w:rPr>
-          <w:lang w:val="en-US"/>
-        </w:rPr>
-        <w:t>17.test_get_user_with_wrong_url_suffix</w:t>
-      </w:r>
-    </w:p>
-    <w:p>
-      <w:pPr>
-        <w:rPr>
-          <w:lang w:val="en-US"/>
-        </w:rPr>
-      </w:pPr>
-      <w:r>
-        <w:rPr>
-          <w:lang w:val="en-US"/>
-        </w:rPr>
-        <w:t xml:space="preserve">Test that when we provide wrong </w:t>
-      </w:r>
-      <w:proofErr w:type="spellStart"/>
-      <w:r>
-        <w:rPr>
-          <w:lang w:val="en-US"/>
-        </w:rPr>
-        <w:t>url</w:t>
-      </w:r>
-      <w:proofErr w:type="spellEnd"/>
-      <w:r>
-        <w:rPr>
-          <w:lang w:val="en-US"/>
-        </w:rPr>
-        <w:t xml:space="preserve"> we get 404(resource not</w:t>
-      </w:r>
-    </w:p>
-    <w:p>
-      <w:pPr>
-        <w:rPr>
-          <w:lang w:val="en-US"/>
-        </w:rPr>
-      </w:pPr>
-      <w:r>
-        <w:rPr>
-          <w:lang w:val="en-US"/>
-        </w:rPr>
-        <w:t>Found)</w:t>
-      </w:r>
-    </w:p>
-    <w:p>
-      <w:pPr>
-        <w:rPr>
-          <w:lang w:val="en-US"/>
-        </w:rPr>
-      </w:pPr>
-      <w:r>
-        <w:rPr>
-          <w:lang w:val="en-US"/>
-        </w:rPr>
-        <w:t>Negative testing.</w:t>
-      </w:r>
-    </w:p>
-    <w:p>
-      <w:pPr>
-        <w:rPr>
-          <w:lang w:val="en-US"/>
-        </w:rPr>
-      </w:pPr>
+        <w:t>This test attempts to return a book that hasn't been borrowed. It checks that the system handles this scenario gracefully, likely expecting an error or specific response indicating that the book cannot be returned because it wasn't borrowed.</w:t>
+      </w:r>
+    </w:p>
+    <w:p>
+      <w:pPr>
+        <w:rPr>
+          <w:b/>
+          <w:bCs/>
+        </w:rPr>
+      </w:pPr>
+      <w:r>
+        <w:rPr>
+          <w:b/>
+          <w:bCs/>
+        </w:rPr>
+        <w:t xml:space="preserve">Test Delete Borrowed Book: </w:t>
+      </w:r>
+    </w:p>
+    <w:p>
+      <w:r>
+        <w:t>This test tries to delete a book that is currently borrowed. It verifies whether the system prevents this action or handles it appropriately, ensuring that borrowed books cannot be deleted without being returned first.</w:t>
+      </w:r>
+    </w:p>
+    <w:p>
+      <w:pPr>
+        <w:rPr>
+          <w:b/>
+          <w:bCs/>
+        </w:rPr>
+      </w:pPr>
+      <w:r>
+        <w:rPr>
+          <w:b/>
+          <w:bCs/>
+        </w:rPr>
+        <w:t xml:space="preserve">Test Update Book Information: </w:t>
+      </w:r>
+    </w:p>
+    <w:p>
+      <w:r>
+        <w:t>This test updates the information of an existing book and verifies that the changes are reflected in the system. It checks that the book's details, such as title and author, are updated correctly.</w:t>
+      </w:r>
+    </w:p>
+    <w:p>
+      <w:pPr>
+        <w:rPr>
+          <w:b/>
+          <w:bCs/>
+        </w:rPr>
+      </w:pPr>
+    </w:p>
+    <w:p>
+      <w:pPr>
+        <w:rPr>
+          <w:lang w:val="en-US"/>
+        </w:rPr>
+      </w:pPr>
+      <w:r>
+        <w:rPr>
+          <w:lang w:val="en-US"/>
+        </w:rPr>
+        <w:t xml:space="preserve"> </w:t>
+      </w:r>
     </w:p>
     <w:p>
       <w:pPr>
@@ -1176,6 +1516,127 @@
     </w:sectPr>
   </w:body>
 </w:document>
+</file>
+
+<file path=word/numbering.xml><?xml version="1.0" encoding="utf-8"?>
+<w:numbering xmlns:wpc="http://schemas.microsoft.com/office/word/2010/wordprocessingCanvas" xmlns:cx="http://schemas.microsoft.com/office/drawing/2014/chartex" xmlns:cx1="http://schemas.microsoft.com/office/drawing/2015/9/8/chartex" xmlns:cx2="http://schemas.microsoft.com/office/drawing/2015/10/21/chartex" xmlns:cx3="http://schemas.microsoft.com/office/drawing/2016/5/9/chartex" xmlns:cx4="http://schemas.microsoft.com/office/drawing/2016/5/10/chartex" xmlns:cx5="http://schemas.microsoft.com/office/drawing/2016/5/11/chartex" xmlns:cx6="http://schemas.microsoft.com/office/drawing/2016/5/12/chartex" xmlns:cx7="http://schemas.microsoft.com/office/drawing/2016/5/13/chartex" xmlns:cx8="http://schemas.microsoft.com/office/drawing/2016/5/14/chartex" xmlns:mc="http://schemas.openxmlformats.org/markup-compatibility/2006" xmlns:aink="http://schemas.microsoft.com/office/drawing/2016/ink" xmlns:am3d="http://schemas.microsoft.com/office/drawing/2017/model3d" xmlns:o="urn:schemas-microsoft-com:office:office" xmlns:oel="http://schemas.microsoft.com/office/2019/extlst" xmlns:r="http://schemas.openxmlformats.org/officeDocument/2006/relationships" xmlns:m="http://schemas.openxmlformats.org/officeDocument/2006/math" xmlns:v="urn:schemas-microsoft-com:vml" xmlns:wp14="http://schemas.microsoft.com/office/word/2010/wordprocessingDrawing" xmlns:wp="http://schemas.openxmlformats.org/drawingml/2006/wordprocessingDrawing" xmlns:w10="urn:schemas-microsoft-com:office:word" xmlns:w="http://schemas.openxmlformats.org/wordprocessingml/2006/main" xmlns:w14="http://schemas.microsoft.com/office/word/2010/wordml" xmlns:w15="http://schemas.microsoft.com/office/word/2012/wordml" xmlns:w16cex="http://schemas.microsoft.com/office/word/2018/wordml/cex" xmlns:w16cid="http://schemas.microsoft.com/office/word/2016/wordml/cid" xmlns:w16="http://schemas.microsoft.com/office/word/2018/wordml" xmlns:w16du="http://schemas.microsoft.com/office/word/2023/wordml/word16du" xmlns:w16sdtdh="http://schemas.microsoft.com/office/word/2020/wordml/sdtdatahash" xmlns:w16sdtfl="http://schemas.microsoft.com/office/word/2024/wordml/sdtformatlock" xmlns:w16se="http://schemas.microsoft.com/office/word/2015/wordml/symex" xmlns:wpg="http://schemas.microsoft.com/office/word/2010/wordprocessingGroup" xmlns:wpi="http://schemas.microsoft.com/office/word/2010/wordprocessingInk" xmlns:wne="http://schemas.microsoft.com/office/word/2006/wordml" xmlns:wps="http://schemas.microsoft.com/office/word/2010/wordprocessingShape" mc:Ignorable="w14 w15 w16se w16cid w16 w16cex w16sdtdh w16sdtfl w16du wp14">
+  <w:abstractNum w:abstractNumId="0" w15:restartNumberingAfterBreak="0">
+    <w:nsid w:val="0E2025F9"/>
+    <w:multiLevelType w:val="multilevel"/>
+    <w:tmpl w:val="F99C7070"/>
+    <w:lvl w:ilvl="0">
+      <w:start w:val="1"/>
+      <w:numFmt w:val="decimal"/>
+      <w:lvlText w:val="%1."/>
+      <w:lvlJc w:val="left"/>
+      <w:pPr>
+        <w:tabs>
+          <w:tab w:val="num" w:pos="360"/>
+        </w:tabs>
+        <w:ind w:left="360" w:hanging="360"/>
+      </w:pPr>
+    </w:lvl>
+    <w:lvl w:ilvl="1" w:tentative="1">
+      <w:start w:val="1"/>
+      <w:numFmt w:val="decimal"/>
+      <w:lvlText w:val="%2."/>
+      <w:lvlJc w:val="left"/>
+      <w:pPr>
+        <w:tabs>
+          <w:tab w:val="num" w:pos="1080"/>
+        </w:tabs>
+        <w:ind w:left="1080" w:hanging="360"/>
+      </w:pPr>
+    </w:lvl>
+    <w:lvl w:ilvl="2" w:tentative="1">
+      <w:start w:val="1"/>
+      <w:numFmt w:val="decimal"/>
+      <w:lvlText w:val="%3."/>
+      <w:lvlJc w:val="left"/>
+      <w:pPr>
+        <w:tabs>
+          <w:tab w:val="num" w:pos="1800"/>
+        </w:tabs>
+        <w:ind w:left="1800" w:hanging="360"/>
+      </w:pPr>
+    </w:lvl>
+    <w:lvl w:ilvl="3" w:tentative="1">
+      <w:start w:val="1"/>
+      <w:numFmt w:val="decimal"/>
+      <w:lvlText w:val="%4."/>
+      <w:lvlJc w:val="left"/>
+      <w:pPr>
+        <w:tabs>
+          <w:tab w:val="num" w:pos="2520"/>
+        </w:tabs>
+        <w:ind w:left="2520" w:hanging="360"/>
+      </w:pPr>
+    </w:lvl>
+    <w:lvl w:ilvl="4" w:tentative="1">
+      <w:start w:val="1"/>
+      <w:numFmt w:val="decimal"/>
+      <w:lvlText w:val="%5."/>
+      <w:lvlJc w:val="left"/>
+      <w:pPr>
+        <w:tabs>
+          <w:tab w:val="num" w:pos="3240"/>
+        </w:tabs>
+        <w:ind w:left="3240" w:hanging="360"/>
+      </w:pPr>
+    </w:lvl>
+    <w:lvl w:ilvl="5" w:tentative="1">
+      <w:start w:val="1"/>
+      <w:numFmt w:val="decimal"/>
+      <w:lvlText w:val="%6."/>
+      <w:lvlJc w:val="left"/>
+      <w:pPr>
+        <w:tabs>
+          <w:tab w:val="num" w:pos="3960"/>
+        </w:tabs>
+        <w:ind w:left="3960" w:hanging="360"/>
+      </w:pPr>
+    </w:lvl>
+    <w:lvl w:ilvl="6" w:tentative="1">
+      <w:start w:val="1"/>
+      <w:numFmt w:val="decimal"/>
+      <w:lvlText w:val="%7."/>
+      <w:lvlJc w:val="left"/>
+      <w:pPr>
+        <w:tabs>
+          <w:tab w:val="num" w:pos="4680"/>
+        </w:tabs>
+        <w:ind w:left="4680" w:hanging="360"/>
+      </w:pPr>
+    </w:lvl>
+    <w:lvl w:ilvl="7" w:tentative="1">
+      <w:start w:val="1"/>
+      <w:numFmt w:val="decimal"/>
+      <w:lvlText w:val="%8."/>
+      <w:lvlJc w:val="left"/>
+      <w:pPr>
+        <w:tabs>
+          <w:tab w:val="num" w:pos="5400"/>
+        </w:tabs>
+        <w:ind w:left="5400" w:hanging="360"/>
+      </w:pPr>
+    </w:lvl>
+    <w:lvl w:ilvl="8" w:tentative="1">
+      <w:start w:val="1"/>
+      <w:numFmt w:val="decimal"/>
+      <w:lvlText w:val="%9."/>
+      <w:lvlJc w:val="left"/>
+      <w:pPr>
+        <w:tabs>
+          <w:tab w:val="num" w:pos="6120"/>
+        </w:tabs>
+        <w:ind w:left="6120" w:hanging="360"/>
+      </w:pPr>
+    </w:lvl>
+  </w:abstractNum>
+  <w:num w:numId="1" w16cid:durableId="167604422">
+    <w:abstractNumId w:val="0"/>
+  </w:num>
+</w:numbering>
 </file>
 
 <file path=word/styles.xml><?xml version="1.0" encoding="utf-8"?>
@@ -2147,6 +2608,33 @@
       <w14:ligatures w14:val="none"/>
     </w:rPr>
   </w:style>
+  <w:style w:type="paragraph" w:styleId="NormalWeb">
+    <w:name w:val="Normal (Web)"/>
+    <w:basedOn w:val="Normal"/>
+    <w:uiPriority w:val="99"/>
+    <w:semiHidden/>
+    <w:unhideWhenUsed/>
+    <w:rsid w:val="00377562"/>
+    <w:pPr>
+      <w:spacing w:before="100" w:beforeAutospacing="1" w:after="100" w:afterAutospacing="1" w:line="240" w:lineRule="auto"/>
+    </w:pPr>
+    <w:rPr>
+      <w:rFonts w:ascii="Times New Roman" w:eastAsia="Times New Roman" w:hAnsi="Times New Roman" w:cs="Times New Roman"/>
+      <w:kern w:val="0"/>
+      <w14:ligatures w14:val="none"/>
+    </w:rPr>
+  </w:style>
+  <w:style w:type="character" w:styleId="Strong">
+    <w:name w:val="Strong"/>
+    <w:basedOn w:val="DefaultParagraphFont"/>
+    <w:uiPriority w:val="22"/>
+    <w:qFormat/>
+    <w:rsid w:val="00377562"/>
+    <w:rPr>
+      <w:b/>
+      <w:bCs/>
+    </w:rPr>
+  </w:style>
 </w:styles>
 </file>
 

</xml_diff>